<commit_message>
small change to outline
</commit_message>
<xml_diff>
--- a/Game Outline.docx
+++ b/Game Outline.docx
@@ -27,8 +27,14 @@
           <w:ilvl w:val="1"/>
           <w:numId w:val="1"/>
         </w:numPr>
-      </w:pPr>
-      <w:r>
+        <w:rPr>
+          <w:color w:val="00B050"/>
+        </w:rPr>
+      </w:pPr>
+      <w:r>
+        <w:rPr>
+          <w:color w:val="00B050"/>
+        </w:rPr>
         <w:t>Main Character</w:t>
       </w:r>
     </w:p>
@@ -63,8 +69,14 @@
           <w:ilvl w:val="1"/>
           <w:numId w:val="1"/>
         </w:numPr>
-      </w:pPr>
-      <w:r>
+        <w:rPr>
+          <w:color w:val="00B050"/>
+        </w:rPr>
+      </w:pPr>
+      <w:r>
+        <w:rPr>
+          <w:color w:val="00B050"/>
+        </w:rPr>
         <w:t>Guests (2)</w:t>
       </w:r>
     </w:p>
@@ -111,8 +123,14 @@
           <w:ilvl w:val="1"/>
           <w:numId w:val="1"/>
         </w:numPr>
-      </w:pPr>
-      <w:r>
+        <w:rPr>
+          <w:color w:val="0000FF"/>
+        </w:rPr>
+      </w:pPr>
+      <w:r>
+        <w:rPr>
+          <w:color w:val="0000FF"/>
+        </w:rPr>
         <w:t>Basic GUI</w:t>
       </w:r>
     </w:p>
@@ -138,56 +156,410 @@
       </w:pPr>
       <w:r>
         <w:t>Instructions</w:t>
+      </w:r>
+    </w:p>
+    <w:p>
+      <w:pPr>
+        <w:pStyle w:val="ListParagraph"/>
+        <w:numPr>
+          <w:ilvl w:val="2"/>
+          <w:numId w:val="1"/>
+        </w:numPr>
+      </w:pPr>
+      <w:r>
+        <w:t>Journal</w:t>
+      </w:r>
+    </w:p>
+    <w:p>
+      <w:pPr>
+        <w:pStyle w:val="ListParagraph"/>
+        <w:numPr>
+          <w:ilvl w:val="3"/>
+          <w:numId w:val="1"/>
+        </w:numPr>
+      </w:pPr>
+      <w:r>
+        <w:t>Opened</w:t>
+      </w:r>
+    </w:p>
+    <w:p>
+      <w:pPr>
+        <w:pStyle w:val="ListParagraph"/>
+        <w:numPr>
+          <w:ilvl w:val="3"/>
+          <w:numId w:val="1"/>
+        </w:numPr>
+      </w:pPr>
+      <w:r>
+        <w:t>Make text appear after speaking to one guest, but not the other</w:t>
+      </w:r>
+    </w:p>
+    <w:p>
+      <w:pPr>
+        <w:pStyle w:val="ListParagraph"/>
+        <w:numPr>
+          <w:ilvl w:val="3"/>
+          <w:numId w:val="1"/>
+        </w:numPr>
+      </w:pPr>
+      <w:r>
+        <w:t>If all else is complete begin work on information and dialogue “trees”</w:t>
+      </w:r>
+    </w:p>
+    <w:p>
+      <w:pPr>
+        <w:pStyle w:val="ListParagraph"/>
+        <w:numPr>
+          <w:ilvl w:val="1"/>
+          <w:numId w:val="1"/>
+        </w:numPr>
+        <w:rPr>
+          <w:color w:val="0000FF"/>
+        </w:rPr>
+      </w:pPr>
+      <w:r>
+        <w:rPr>
+          <w:color w:val="0000FF"/>
+        </w:rPr>
+        <w:t>Commission character concept</w:t>
+      </w:r>
+      <w:r>
+        <w:rPr>
+          <w:color w:val="0000FF"/>
+        </w:rPr>
+        <w:t>s</w:t>
+      </w:r>
+    </w:p>
+    <w:p>
+      <w:pPr>
+        <w:pStyle w:val="ListParagraph"/>
+        <w:numPr>
+          <w:ilvl w:val="2"/>
+          <w:numId w:val="1"/>
+        </w:numPr>
+      </w:pPr>
+      <w:r>
+        <w:t>Begin basic modeling</w:t>
+      </w:r>
+    </w:p>
+    <w:p>
+      <w:pPr>
+        <w:pStyle w:val="ListParagraph"/>
+        <w:numPr>
+          <w:ilvl w:val="1"/>
+          <w:numId w:val="1"/>
+        </w:numPr>
+        <w:rPr>
+          <w:color w:val="0000FF"/>
+        </w:rPr>
+      </w:pPr>
+      <w:r>
+        <w:rPr>
+          <w:color w:val="0000FF"/>
+        </w:rPr>
+        <w:t>Begin apartment design</w:t>
+      </w:r>
+    </w:p>
+    <w:p>
+      <w:pPr>
+        <w:pStyle w:val="ListParagraph"/>
+        <w:numPr>
+          <w:ilvl w:val="0"/>
+          <w:numId w:val="1"/>
+        </w:numPr>
+      </w:pPr>
+      <w:r>
+        <w:t>Game Prototype (2/13/2016)</w:t>
+      </w:r>
+    </w:p>
+    <w:p>
+      <w:pPr>
+        <w:pStyle w:val="ListParagraph"/>
+        <w:numPr>
+          <w:ilvl w:val="1"/>
+          <w:numId w:val="1"/>
+        </w:numPr>
+      </w:pPr>
+      <w:r>
+        <w:t>Game Timeline</w:t>
+      </w:r>
+    </w:p>
+    <w:p>
+      <w:pPr>
+        <w:pStyle w:val="ListParagraph"/>
+        <w:numPr>
+          <w:ilvl w:val="2"/>
+          <w:numId w:val="1"/>
+        </w:numPr>
+      </w:pPr>
+      <w:r>
+        <w:t>Party at Mike’s apartment</w:t>
+      </w:r>
+    </w:p>
+    <w:p>
+      <w:pPr>
+        <w:pStyle w:val="ListParagraph"/>
+        <w:numPr>
+          <w:ilvl w:val="3"/>
+          <w:numId w:val="1"/>
+        </w:numPr>
+      </w:pPr>
+      <w:r>
+        <w:t>Player hangs and can interact with guests</w:t>
+      </w:r>
+    </w:p>
+    <w:p>
+      <w:pPr>
+        <w:pStyle w:val="ListParagraph"/>
+        <w:numPr>
+          <w:ilvl w:val="2"/>
+          <w:numId w:val="1"/>
+        </w:numPr>
+      </w:pPr>
+      <w:r>
+        <w:t>Murder occurs</w:t>
+      </w:r>
+    </w:p>
+    <w:p>
+      <w:pPr>
+        <w:pStyle w:val="ListParagraph"/>
+        <w:numPr>
+          <w:ilvl w:val="2"/>
+          <w:numId w:val="1"/>
+        </w:numPr>
+      </w:pPr>
+      <w:r>
+        <w:t>Police are summoned and police report is made</w:t>
+      </w:r>
+    </w:p>
+    <w:p>
+      <w:pPr>
+        <w:pStyle w:val="ListParagraph"/>
+        <w:numPr>
+          <w:ilvl w:val="3"/>
+          <w:numId w:val="1"/>
+        </w:numPr>
+      </w:pPr>
+      <w:r>
+        <w:t>Give journal entries for each guest based on this</w:t>
+      </w:r>
+    </w:p>
+    <w:p>
+      <w:pPr>
+        <w:pStyle w:val="ListParagraph"/>
+        <w:numPr>
+          <w:ilvl w:val="2"/>
+          <w:numId w:val="1"/>
+        </w:numPr>
+      </w:pPr>
+      <w:r>
+        <w:t>Investigate</w:t>
+      </w:r>
+    </w:p>
+    <w:p>
+      <w:pPr>
+        <w:pStyle w:val="ListParagraph"/>
+        <w:numPr>
+          <w:ilvl w:val="3"/>
+          <w:numId w:val="1"/>
+        </w:numPr>
+      </w:pPr>
+      <w:r>
+        <w:t>Journal will provide hints on important</w:t>
+      </w:r>
+      <w:r>
+        <w:t xml:space="preserve"> investigations</w:t>
+      </w:r>
+    </w:p>
+    <w:p>
+      <w:pPr>
+        <w:pStyle w:val="ListParagraph"/>
+        <w:numPr>
+          <w:ilvl w:val="3"/>
+          <w:numId w:val="1"/>
+        </w:numPr>
+      </w:pPr>
+      <w:r>
+        <w:t>Player can talk to anyone else as well</w:t>
+      </w:r>
+    </w:p>
+    <w:p>
+      <w:pPr>
+        <w:pStyle w:val="ListParagraph"/>
+        <w:numPr>
+          <w:ilvl w:val="2"/>
+          <w:numId w:val="1"/>
+        </w:numPr>
+      </w:pPr>
+      <w:r>
+        <w:t>At the end of each “chapter” player</w:t>
+      </w:r>
+      <w:r>
+        <w:t xml:space="preserve"> &amp; guests</w:t>
+      </w:r>
+      <w:r>
+        <w:t xml:space="preserve"> make accusation</w:t>
+      </w:r>
+      <w:r>
+        <w:t>s</w:t>
+      </w:r>
+      <w:r>
+        <w:t xml:space="preserve"> for who and why</w:t>
+      </w:r>
+    </w:p>
+    <w:p>
+      <w:pPr>
+        <w:pStyle w:val="ListParagraph"/>
+        <w:numPr>
+          <w:ilvl w:val="1"/>
+          <w:numId w:val="1"/>
+        </w:numPr>
+      </w:pPr>
+      <w:r>
+        <w:t>Journal</w:t>
+      </w:r>
+    </w:p>
+    <w:p>
+      <w:pPr>
+        <w:pStyle w:val="ListParagraph"/>
+        <w:numPr>
+          <w:ilvl w:val="2"/>
+          <w:numId w:val="1"/>
+        </w:numPr>
+      </w:pPr>
+      <w:r>
+        <w:t>Provide information on who the player is in the journal</w:t>
+      </w:r>
+    </w:p>
+    <w:p>
+      <w:pPr>
+        <w:pStyle w:val="ListParagraph"/>
+        <w:numPr>
+          <w:ilvl w:val="2"/>
+          <w:numId w:val="1"/>
+        </w:numPr>
+      </w:pPr>
+      <w:r>
+        <w:t>Following hints to interact with guests will get other information in your journal</w:t>
+      </w:r>
+    </w:p>
+    <w:p>
+      <w:pPr>
+        <w:pStyle w:val="ListParagraph"/>
+        <w:numPr>
+          <w:ilvl w:val="2"/>
+          <w:numId w:val="1"/>
+        </w:numPr>
+      </w:pPr>
+      <w:r>
+        <w:t>Sometimes guests must reveal information to the whole group</w:t>
+      </w:r>
+    </w:p>
+    <w:p>
+      <w:pPr>
+        <w:pStyle w:val="ListParagraph"/>
+        <w:numPr>
+          <w:ilvl w:val="3"/>
+          <w:numId w:val="1"/>
+        </w:numPr>
+      </w:pPr>
+      <w:r>
+        <w:t>This also gets put into the journal</w:t>
+      </w:r>
+    </w:p>
+    <w:p>
+      <w:pPr>
+        <w:pStyle w:val="ListParagraph"/>
+        <w:numPr>
+          <w:ilvl w:val="2"/>
+          <w:numId w:val="1"/>
+        </w:numPr>
+      </w:pPr>
+      <w:r>
+        <w:t>Provide info-dump after each “chapter”</w:t>
+      </w:r>
+    </w:p>
+    <w:p>
+      <w:pPr>
+        <w:pStyle w:val="ListParagraph"/>
+        <w:numPr>
+          <w:ilvl w:val="1"/>
+          <w:numId w:val="1"/>
+        </w:numPr>
+        <w:rPr>
+          <w:color w:val="00B050"/>
+        </w:rPr>
+      </w:pPr>
+      <w:r>
+        <w:rPr>
+          <w:color w:val="00B050"/>
+        </w:rPr>
+        <w:t>Guests</w:t>
+      </w:r>
+    </w:p>
+    <w:p>
+      <w:pPr>
+        <w:pStyle w:val="ListParagraph"/>
+        <w:numPr>
+          <w:ilvl w:val="2"/>
+          <w:numId w:val="1"/>
+        </w:numPr>
+      </w:pPr>
+      <w:r>
+        <w:t>Finalize movement</w:t>
+      </w:r>
+    </w:p>
+    <w:p>
+      <w:pPr>
+        <w:pStyle w:val="ListParagraph"/>
+        <w:numPr>
+          <w:ilvl w:val="2"/>
+          <w:numId w:val="1"/>
+        </w:numPr>
+      </w:pPr>
+      <w:r>
+        <w:t>Finalize interactions between multiple guests</w:t>
+      </w:r>
+    </w:p>
+    <w:p>
+      <w:pPr>
+        <w:pStyle w:val="ListParagraph"/>
+        <w:numPr>
+          <w:ilvl w:val="3"/>
+          <w:numId w:val="1"/>
+        </w:numPr>
+      </w:pPr>
+      <w:r>
+        <w:t>Create im</w:t>
       </w:r>
       <w:bookmarkStart w:id="0" w:name="_GoBack"/>
       <w:bookmarkEnd w:id="0"/>
-    </w:p>
-    <w:p>
-      <w:pPr>
-        <w:pStyle w:val="ListParagraph"/>
-        <w:numPr>
-          <w:ilvl w:val="2"/>
-          <w:numId w:val="1"/>
-        </w:numPr>
-      </w:pPr>
-      <w:r>
-        <w:t>Journal</w:t>
-      </w:r>
-    </w:p>
-    <w:p>
-      <w:pPr>
-        <w:pStyle w:val="ListParagraph"/>
-        <w:numPr>
-          <w:ilvl w:val="3"/>
-          <w:numId w:val="1"/>
-        </w:numPr>
-      </w:pPr>
-      <w:r>
-        <w:t>Opened</w:t>
-      </w:r>
-    </w:p>
-    <w:p>
-      <w:pPr>
-        <w:pStyle w:val="ListParagraph"/>
-        <w:numPr>
-          <w:ilvl w:val="3"/>
-          <w:numId w:val="1"/>
-        </w:numPr>
-      </w:pPr>
-      <w:r>
-        <w:t>Make text appear after speaking to one guest, but not the other</w:t>
-      </w:r>
-    </w:p>
-    <w:p>
-      <w:pPr>
-        <w:pStyle w:val="ListParagraph"/>
-        <w:numPr>
-          <w:ilvl w:val="3"/>
-          <w:numId w:val="1"/>
-        </w:numPr>
-      </w:pPr>
-      <w:r>
-        <w:t>If all else is complete begin work on information and dialogue “trees”</w:t>
+      <w:r>
+        <w:t>portant interactions</w:t>
+      </w:r>
+    </w:p>
+    <w:p>
+      <w:pPr>
+        <w:pStyle w:val="ListParagraph"/>
+        <w:numPr>
+          <w:ilvl w:val="4"/>
+          <w:numId w:val="1"/>
+        </w:numPr>
+      </w:pPr>
+      <w:r>
+        <w:t>See Party Box</w:t>
+      </w:r>
+    </w:p>
+    <w:p>
+      <w:pPr>
+        <w:pStyle w:val="ListParagraph"/>
+        <w:numPr>
+          <w:ilvl w:val="2"/>
+          <w:numId w:val="1"/>
+        </w:numPr>
+      </w:pPr>
+      <w:r>
+        <w:t>Create dialogue responses based on what they know due to info-dumps</w:t>
       </w:r>
     </w:p>
     <w:p>
@@ -197,338 +569,14 @@
           <w:ilvl w:val="1"/>
           <w:numId w:val="1"/>
         </w:numPr>
-      </w:pPr>
-      <w:r>
-        <w:t>Commission character concept</w:t>
-      </w:r>
-      <w:r>
-        <w:t>s</w:t>
-      </w:r>
-    </w:p>
-    <w:p>
-      <w:pPr>
-        <w:pStyle w:val="ListParagraph"/>
-        <w:numPr>
-          <w:ilvl w:val="2"/>
-          <w:numId w:val="1"/>
-        </w:numPr>
-      </w:pPr>
-      <w:r>
-        <w:t>Begin basic modeling</w:t>
-      </w:r>
-    </w:p>
-    <w:p>
-      <w:pPr>
-        <w:pStyle w:val="ListParagraph"/>
-        <w:numPr>
-          <w:ilvl w:val="1"/>
-          <w:numId w:val="1"/>
-        </w:numPr>
-      </w:pPr>
-      <w:r>
-        <w:t>Begin apartment design</w:t>
-      </w:r>
-    </w:p>
-    <w:p>
-      <w:pPr>
-        <w:pStyle w:val="ListParagraph"/>
-        <w:numPr>
-          <w:ilvl w:val="0"/>
-          <w:numId w:val="1"/>
-        </w:numPr>
-      </w:pPr>
-      <w:r>
-        <w:t>Game Prototype (2/13/2016)</w:t>
-      </w:r>
-    </w:p>
-    <w:p>
-      <w:pPr>
-        <w:pStyle w:val="ListParagraph"/>
-        <w:numPr>
-          <w:ilvl w:val="1"/>
-          <w:numId w:val="1"/>
-        </w:numPr>
-      </w:pPr>
-      <w:r>
-        <w:t>Game Timeline</w:t>
-      </w:r>
-    </w:p>
-    <w:p>
-      <w:pPr>
-        <w:pStyle w:val="ListParagraph"/>
-        <w:numPr>
-          <w:ilvl w:val="2"/>
-          <w:numId w:val="1"/>
-        </w:numPr>
-      </w:pPr>
-      <w:r>
-        <w:t>Party at Mike’s apartment</w:t>
-      </w:r>
-    </w:p>
-    <w:p>
-      <w:pPr>
-        <w:pStyle w:val="ListParagraph"/>
-        <w:numPr>
-          <w:ilvl w:val="3"/>
-          <w:numId w:val="1"/>
-        </w:numPr>
-      </w:pPr>
-      <w:r>
-        <w:t>Player hangs and can interact with guests</w:t>
-      </w:r>
-    </w:p>
-    <w:p>
-      <w:pPr>
-        <w:pStyle w:val="ListParagraph"/>
-        <w:numPr>
-          <w:ilvl w:val="2"/>
-          <w:numId w:val="1"/>
-        </w:numPr>
-      </w:pPr>
-      <w:r>
-        <w:t>Murder occurs</w:t>
-      </w:r>
-    </w:p>
-    <w:p>
-      <w:pPr>
-        <w:pStyle w:val="ListParagraph"/>
-        <w:numPr>
-          <w:ilvl w:val="2"/>
-          <w:numId w:val="1"/>
-        </w:numPr>
-      </w:pPr>
-      <w:r>
-        <w:t>Police are summoned and police report is made</w:t>
-      </w:r>
-    </w:p>
-    <w:p>
-      <w:pPr>
-        <w:pStyle w:val="ListParagraph"/>
-        <w:numPr>
-          <w:ilvl w:val="3"/>
-          <w:numId w:val="1"/>
-        </w:numPr>
-      </w:pPr>
-      <w:r>
-        <w:t>Give journal entries for each guest based on this</w:t>
-      </w:r>
-    </w:p>
-    <w:p>
-      <w:pPr>
-        <w:pStyle w:val="ListParagraph"/>
-        <w:numPr>
-          <w:ilvl w:val="2"/>
-          <w:numId w:val="1"/>
-        </w:numPr>
-      </w:pPr>
-      <w:r>
-        <w:t>Investigate</w:t>
-      </w:r>
-    </w:p>
-    <w:p>
-      <w:pPr>
-        <w:pStyle w:val="ListParagraph"/>
-        <w:numPr>
-          <w:ilvl w:val="3"/>
-          <w:numId w:val="1"/>
-        </w:numPr>
-      </w:pPr>
-      <w:r>
-        <w:t>Journal will provide hints on important</w:t>
-      </w:r>
-      <w:r>
-        <w:t xml:space="preserve"> investigations</w:t>
-      </w:r>
-    </w:p>
-    <w:p>
-      <w:pPr>
-        <w:pStyle w:val="ListParagraph"/>
-        <w:numPr>
-          <w:ilvl w:val="3"/>
-          <w:numId w:val="1"/>
-        </w:numPr>
-      </w:pPr>
-      <w:r>
-        <w:t>Player can talk to anyone else as well</w:t>
-      </w:r>
-    </w:p>
-    <w:p>
-      <w:pPr>
-        <w:pStyle w:val="ListParagraph"/>
-        <w:numPr>
-          <w:ilvl w:val="2"/>
-          <w:numId w:val="1"/>
-        </w:numPr>
-      </w:pPr>
-      <w:r>
-        <w:t>At the end of each “chapter” player</w:t>
-      </w:r>
-      <w:r>
-        <w:t xml:space="preserve"> &amp; guests</w:t>
-      </w:r>
-      <w:r>
-        <w:t xml:space="preserve"> make accusation</w:t>
-      </w:r>
-      <w:r>
-        <w:t>s</w:t>
-      </w:r>
-      <w:r>
-        <w:t xml:space="preserve"> for who and why</w:t>
-      </w:r>
-    </w:p>
-    <w:p>
-      <w:pPr>
-        <w:pStyle w:val="ListParagraph"/>
-        <w:numPr>
-          <w:ilvl w:val="1"/>
-          <w:numId w:val="1"/>
-        </w:numPr>
-      </w:pPr>
-      <w:r>
-        <w:t>Journal</w:t>
-      </w:r>
-    </w:p>
-    <w:p>
-      <w:pPr>
-        <w:pStyle w:val="ListParagraph"/>
-        <w:numPr>
-          <w:ilvl w:val="2"/>
-          <w:numId w:val="1"/>
-        </w:numPr>
-      </w:pPr>
-      <w:r>
-        <w:t>Provide information on who the player is in the journal</w:t>
-      </w:r>
-    </w:p>
-    <w:p>
-      <w:pPr>
-        <w:pStyle w:val="ListParagraph"/>
-        <w:numPr>
-          <w:ilvl w:val="2"/>
-          <w:numId w:val="1"/>
-        </w:numPr>
-      </w:pPr>
-      <w:r>
-        <w:t>Following hints to interact with guests will get other information in your journal</w:t>
-      </w:r>
-    </w:p>
-    <w:p>
-      <w:pPr>
-        <w:pStyle w:val="ListParagraph"/>
-        <w:numPr>
-          <w:ilvl w:val="2"/>
-          <w:numId w:val="1"/>
-        </w:numPr>
-      </w:pPr>
-      <w:r>
-        <w:t>Sometimes guests must reveal information to the whole group</w:t>
-      </w:r>
-    </w:p>
-    <w:p>
-      <w:pPr>
-        <w:pStyle w:val="ListParagraph"/>
-        <w:numPr>
-          <w:ilvl w:val="3"/>
-          <w:numId w:val="1"/>
-        </w:numPr>
-      </w:pPr>
-      <w:r>
-        <w:t>This also gets put into the journal</w:t>
-      </w:r>
-    </w:p>
-    <w:p>
-      <w:pPr>
-        <w:pStyle w:val="ListParagraph"/>
-        <w:numPr>
-          <w:ilvl w:val="2"/>
-          <w:numId w:val="1"/>
-        </w:numPr>
-      </w:pPr>
-      <w:r>
-        <w:t>Provide info-dump after each “chapter”</w:t>
-      </w:r>
-    </w:p>
-    <w:p>
-      <w:pPr>
-        <w:pStyle w:val="ListParagraph"/>
-        <w:numPr>
-          <w:ilvl w:val="1"/>
-          <w:numId w:val="1"/>
-        </w:numPr>
-      </w:pPr>
-      <w:r>
-        <w:t>Guests</w:t>
-      </w:r>
-    </w:p>
-    <w:p>
-      <w:pPr>
-        <w:pStyle w:val="ListParagraph"/>
-        <w:numPr>
-          <w:ilvl w:val="2"/>
-          <w:numId w:val="1"/>
-        </w:numPr>
-      </w:pPr>
-      <w:r>
-        <w:t>Finalize movement</w:t>
-      </w:r>
-    </w:p>
-    <w:p>
-      <w:pPr>
-        <w:pStyle w:val="ListParagraph"/>
-        <w:numPr>
-          <w:ilvl w:val="2"/>
-          <w:numId w:val="1"/>
-        </w:numPr>
-      </w:pPr>
-      <w:r>
-        <w:t>Finalize interactions between multiple guests</w:t>
-      </w:r>
-    </w:p>
-    <w:p>
-      <w:pPr>
-        <w:pStyle w:val="ListParagraph"/>
-        <w:numPr>
-          <w:ilvl w:val="3"/>
-          <w:numId w:val="1"/>
-        </w:numPr>
-      </w:pPr>
-      <w:r>
-        <w:t>Create important interactions</w:t>
-      </w:r>
-    </w:p>
-    <w:p>
-      <w:pPr>
-        <w:pStyle w:val="ListParagraph"/>
-        <w:numPr>
-          <w:ilvl w:val="4"/>
-          <w:numId w:val="1"/>
-        </w:numPr>
-      </w:pPr>
-      <w:r>
-        <w:t>See Party Box</w:t>
-      </w:r>
-    </w:p>
-    <w:p>
-      <w:pPr>
-        <w:pStyle w:val="ListParagraph"/>
-        <w:numPr>
-          <w:ilvl w:val="2"/>
-          <w:numId w:val="1"/>
-        </w:numPr>
-      </w:pPr>
-      <w:r>
-        <w:t>Create dialogue responses based on what they know due to info-dumps</w:t>
-      </w:r>
-    </w:p>
-    <w:p>
-      <w:pPr>
-        <w:pStyle w:val="ListParagraph"/>
-        <w:numPr>
-          <w:ilvl w:val="1"/>
-          <w:numId w:val="1"/>
-        </w:numPr>
-      </w:pPr>
-      <w:r>
+        <w:rPr>
+          <w:color w:val="0000FF"/>
+        </w:rPr>
+      </w:pPr>
+      <w:r>
+        <w:rPr>
+          <w:color w:val="0000FF"/>
+        </w:rPr>
         <w:t>Finalize apartment design</w:t>
       </w:r>
     </w:p>
@@ -570,6 +618,7 @@
       </w:r>
     </w:p>
     <w:sectPr>
+      <w:footerReference w:type="default" r:id="rId7"/>
       <w:pgSz w:w="12240" w:h="15840"/>
       <w:pgMar w:top="1440" w:right="1440" w:bottom="1440" w:left="1440" w:header="720" w:footer="720" w:gutter="0"/>
       <w:cols w:space="720"/>
@@ -577,6 +626,89 @@
     </w:sectPr>
   </w:body>
 </w:document>
+</file>
+
+<file path=word/endnotes.xml><?xml version="1.0" encoding="utf-8"?>
+<w:endnotes xmlns:wpc="http://schemas.microsoft.com/office/word/2010/wordprocessingCanvas" xmlns:cx="http://schemas.microsoft.com/office/drawing/2014/chartex" xmlns:cx1="http://schemas.microsoft.com/office/drawing/2015/9/8/chartex" xmlns:mc="http://schemas.openxmlformats.org/markup-compatibility/2006" xmlns:o="urn:schemas-microsoft-com:office:office" xmlns:r="http://schemas.openxmlformats.org/officeDocument/2006/relationships" xmlns:m="http://schemas.openxmlformats.org/officeDocument/2006/math" xmlns:v="urn:schemas-microsoft-com:vml" xmlns:wp14="http://schemas.microsoft.com/office/word/2010/wordprocessingDrawing" xmlns:wp="http://schemas.openxmlformats.org/drawingml/2006/wordprocessingDrawing" xmlns:w10="urn:schemas-microsoft-com:office:word" xmlns:w="http://schemas.openxmlformats.org/wordprocessingml/2006/main" xmlns:w14="http://schemas.microsoft.com/office/word/2010/wordml" xmlns:w15="http://schemas.microsoft.com/office/word/2012/wordml" xmlns:w16se="http://schemas.microsoft.com/office/word/2015/wordml/symex" xmlns:wpg="http://schemas.microsoft.com/office/word/2010/wordprocessingGroup" xmlns:wpi="http://schemas.microsoft.com/office/word/2010/wordprocessingInk" xmlns:wne="http://schemas.microsoft.com/office/word/2006/wordml" xmlns:wps="http://schemas.microsoft.com/office/word/2010/wordprocessingShape" mc:Ignorable="w14 w15 w16se wp14">
+  <w:endnote w:type="separator" w:id="-1">
+    <w:p>
+      <w:pPr>
+        <w:spacing w:line="240" w:lineRule="auto"/>
+      </w:pPr>
+      <w:r>
+        <w:separator/>
+      </w:r>
+    </w:p>
+  </w:endnote>
+  <w:endnote w:type="continuationSeparator" w:id="0">
+    <w:p>
+      <w:pPr>
+        <w:spacing w:line="240" w:lineRule="auto"/>
+      </w:pPr>
+      <w:r>
+        <w:continuationSeparator/>
+      </w:r>
+    </w:p>
+  </w:endnote>
+</w:endnotes>
+</file>
+
+<file path=word/footer1.xml><?xml version="1.0" encoding="utf-8"?>
+<w:ftr xmlns:wpc="http://schemas.microsoft.com/office/word/2010/wordprocessingCanvas" xmlns:cx="http://schemas.microsoft.com/office/drawing/2014/chartex" xmlns:cx1="http://schemas.microsoft.com/office/drawing/2015/9/8/chartex" xmlns:mc="http://schemas.openxmlformats.org/markup-compatibility/2006" xmlns:o="urn:schemas-microsoft-com:office:office" xmlns:r="http://schemas.openxmlformats.org/officeDocument/2006/relationships" xmlns:m="http://schemas.openxmlformats.org/officeDocument/2006/math" xmlns:v="urn:schemas-microsoft-com:vml" xmlns:wp14="http://schemas.microsoft.com/office/word/2010/wordprocessingDrawing" xmlns:wp="http://schemas.openxmlformats.org/drawingml/2006/wordprocessingDrawing" xmlns:w10="urn:schemas-microsoft-com:office:word" xmlns:w="http://schemas.openxmlformats.org/wordprocessingml/2006/main" xmlns:w14="http://schemas.microsoft.com/office/word/2010/wordml" xmlns:w15="http://schemas.microsoft.com/office/word/2012/wordml" xmlns:w16se="http://schemas.microsoft.com/office/word/2015/wordml/symex" xmlns:wpg="http://schemas.microsoft.com/office/word/2010/wordprocessingGroup" xmlns:wpi="http://schemas.microsoft.com/office/word/2010/wordprocessingInk" xmlns:wne="http://schemas.microsoft.com/office/word/2006/wordml" xmlns:wps="http://schemas.microsoft.com/office/word/2010/wordprocessingShape" mc:Ignorable="w14 w15 w16se wp14">
+  <w:p>
+    <w:pPr>
+      <w:pStyle w:val="Footer"/>
+      <w:rPr>
+        <w:color w:val="00B050"/>
+      </w:rPr>
+    </w:pPr>
+    <w:r>
+      <w:rPr>
+        <w:color w:val="00B050"/>
+      </w:rPr>
+      <w:t>Murilo</w:t>
+    </w:r>
+  </w:p>
+  <w:p>
+    <w:pPr>
+      <w:pStyle w:val="Footer"/>
+      <w:rPr>
+        <w:color w:val="0000FF"/>
+      </w:rPr>
+    </w:pPr>
+    <w:r>
+      <w:rPr>
+        <w:color w:val="0000FF"/>
+      </w:rPr>
+      <w:t>Kirsti</w:t>
+    </w:r>
+  </w:p>
+</w:ftr>
+</file>
+
+<file path=word/footnotes.xml><?xml version="1.0" encoding="utf-8"?>
+<w:footnotes xmlns:wpc="http://schemas.microsoft.com/office/word/2010/wordprocessingCanvas" xmlns:cx="http://schemas.microsoft.com/office/drawing/2014/chartex" xmlns:cx1="http://schemas.microsoft.com/office/drawing/2015/9/8/chartex" xmlns:mc="http://schemas.openxmlformats.org/markup-compatibility/2006" xmlns:o="urn:schemas-microsoft-com:office:office" xmlns:r="http://schemas.openxmlformats.org/officeDocument/2006/relationships" xmlns:m="http://schemas.openxmlformats.org/officeDocument/2006/math" xmlns:v="urn:schemas-microsoft-com:vml" xmlns:wp14="http://schemas.microsoft.com/office/word/2010/wordprocessingDrawing" xmlns:wp="http://schemas.openxmlformats.org/drawingml/2006/wordprocessingDrawing" xmlns:w10="urn:schemas-microsoft-com:office:word" xmlns:w="http://schemas.openxmlformats.org/wordprocessingml/2006/main" xmlns:w14="http://schemas.microsoft.com/office/word/2010/wordml" xmlns:w15="http://schemas.microsoft.com/office/word/2012/wordml" xmlns:w16se="http://schemas.microsoft.com/office/word/2015/wordml/symex" xmlns:wpg="http://schemas.microsoft.com/office/word/2010/wordprocessingGroup" xmlns:wpi="http://schemas.microsoft.com/office/word/2010/wordprocessingInk" xmlns:wne="http://schemas.microsoft.com/office/word/2006/wordml" xmlns:wps="http://schemas.microsoft.com/office/word/2010/wordprocessingShape" mc:Ignorable="w14 w15 w16se wp14">
+  <w:footnote w:type="separator" w:id="-1">
+    <w:p>
+      <w:pPr>
+        <w:spacing w:line="240" w:lineRule="auto"/>
+      </w:pPr>
+      <w:r>
+        <w:separator/>
+      </w:r>
+    </w:p>
+  </w:footnote>
+  <w:footnote w:type="continuationSeparator" w:id="0">
+    <w:p>
+      <w:pPr>
+        <w:spacing w:line="240" w:lineRule="auto"/>
+      </w:pPr>
+      <w:r>
+        <w:continuationSeparator/>
+      </w:r>
+    </w:p>
+  </w:footnote>
+</w:footnotes>
 </file>
 
 <file path=word/numbering.xml><?xml version="1.0" encoding="utf-8"?>
@@ -1132,6 +1264,50 @@
       <w:contextualSpacing/>
     </w:pPr>
   </w:style>
+  <w:style w:type="paragraph" w:styleId="Header">
+    <w:name w:val="header"/>
+    <w:basedOn w:val="Normal"/>
+    <w:link w:val="HeaderChar"/>
+    <w:uiPriority w:val="99"/>
+    <w:unhideWhenUsed/>
+    <w:rsid w:val="00AC254D"/>
+    <w:pPr>
+      <w:tabs>
+        <w:tab w:val="center" w:pos="4680"/>
+        <w:tab w:val="right" w:pos="9360"/>
+      </w:tabs>
+      <w:spacing w:line="240" w:lineRule="auto"/>
+    </w:pPr>
+  </w:style>
+  <w:style w:type="character" w:customStyle="1" w:styleId="HeaderChar">
+    <w:name w:val="Header Char"/>
+    <w:basedOn w:val="DefaultParagraphFont"/>
+    <w:link w:val="Header"/>
+    <w:uiPriority w:val="99"/>
+    <w:rsid w:val="00AC254D"/>
+  </w:style>
+  <w:style w:type="paragraph" w:styleId="Footer">
+    <w:name w:val="footer"/>
+    <w:basedOn w:val="Normal"/>
+    <w:link w:val="FooterChar"/>
+    <w:uiPriority w:val="99"/>
+    <w:unhideWhenUsed/>
+    <w:rsid w:val="00AC254D"/>
+    <w:pPr>
+      <w:tabs>
+        <w:tab w:val="center" w:pos="4680"/>
+        <w:tab w:val="right" w:pos="9360"/>
+      </w:tabs>
+      <w:spacing w:line="240" w:lineRule="auto"/>
+    </w:pPr>
+  </w:style>
+  <w:style w:type="character" w:customStyle="1" w:styleId="FooterChar">
+    <w:name w:val="Footer Char"/>
+    <w:basedOn w:val="DefaultParagraphFont"/>
+    <w:link w:val="Footer"/>
+    <w:uiPriority w:val="99"/>
+    <w:rsid w:val="00AC254D"/>
+  </w:style>
 </w:styles>
 </file>
 

</xml_diff>